<commit_message>
CD revision 1, updaating manuscript and supplement
</commit_message>
<xml_diff>
--- a/manuscript/reference-doc.docx
+++ b/manuscript/reference-doc.docx
@@ -4,6 +4,7 @@
   <w:body>
     <w:p>
       <w:pPr>
+        <w:pStyle w:val="ImageCaption"/>
         <w:rPr>
           <w:rStyle w:val="PageNumber"/>
         </w:rPr>
@@ -240,7 +241,7 @@
   <w:abstractNum w:abstractNumId="0" w15:restartNumberingAfterBreak="0">
     <w:nsid w:val="FFFFFF7C"/>
     <w:multiLevelType w:val="singleLevel"/>
-    <w:tmpl w:val="C73E47CC"/>
+    <w:tmpl w:val="7394950E"/>
     <w:lvl w:ilvl="0">
       <w:start w:val="1"/>
       <w:numFmt w:val="decimal"/>
@@ -257,7 +258,7 @@
   <w:abstractNum w:abstractNumId="1" w15:restartNumberingAfterBreak="0">
     <w:nsid w:val="FFFFFF7D"/>
     <w:multiLevelType w:val="singleLevel"/>
-    <w:tmpl w:val="B7D0338C"/>
+    <w:tmpl w:val="A15A9B76"/>
     <w:lvl w:ilvl="0">
       <w:start w:val="1"/>
       <w:numFmt w:val="decimal"/>
@@ -274,7 +275,7 @@
   <w:abstractNum w:abstractNumId="2" w15:restartNumberingAfterBreak="0">
     <w:nsid w:val="FFFFFF7E"/>
     <w:multiLevelType w:val="singleLevel"/>
-    <w:tmpl w:val="DDF46CE4"/>
+    <w:tmpl w:val="940ABDA4"/>
     <w:lvl w:ilvl="0">
       <w:start w:val="1"/>
       <w:numFmt w:val="decimal"/>
@@ -291,7 +292,7 @@
   <w:abstractNum w:abstractNumId="3" w15:restartNumberingAfterBreak="0">
     <w:nsid w:val="FFFFFF7F"/>
     <w:multiLevelType w:val="singleLevel"/>
-    <w:tmpl w:val="E0384B8C"/>
+    <w:tmpl w:val="C0FC3650"/>
     <w:lvl w:ilvl="0">
       <w:start w:val="1"/>
       <w:numFmt w:val="decimal"/>
@@ -308,7 +309,7 @@
   <w:abstractNum w:abstractNumId="4" w15:restartNumberingAfterBreak="0">
     <w:nsid w:val="FFFFFF80"/>
     <w:multiLevelType w:val="singleLevel"/>
-    <w:tmpl w:val="AB4276DC"/>
+    <w:tmpl w:val="3DC07D0E"/>
     <w:lvl w:ilvl="0">
       <w:start w:val="1"/>
       <w:numFmt w:val="bullet"/>
@@ -328,7 +329,7 @@
   <w:abstractNum w:abstractNumId="5" w15:restartNumberingAfterBreak="0">
     <w:nsid w:val="FFFFFF81"/>
     <w:multiLevelType w:val="singleLevel"/>
-    <w:tmpl w:val="5D226392"/>
+    <w:tmpl w:val="0B5C1BA8"/>
     <w:lvl w:ilvl="0">
       <w:start w:val="1"/>
       <w:numFmt w:val="bullet"/>
@@ -348,7 +349,7 @@
   <w:abstractNum w:abstractNumId="6" w15:restartNumberingAfterBreak="0">
     <w:nsid w:val="FFFFFF82"/>
     <w:multiLevelType w:val="singleLevel"/>
-    <w:tmpl w:val="63D8AD22"/>
+    <w:tmpl w:val="462EC634"/>
     <w:lvl w:ilvl="0">
       <w:start w:val="1"/>
       <w:numFmt w:val="bullet"/>
@@ -368,7 +369,7 @@
   <w:abstractNum w:abstractNumId="7" w15:restartNumberingAfterBreak="0">
     <w:nsid w:val="FFFFFF83"/>
     <w:multiLevelType w:val="singleLevel"/>
-    <w:tmpl w:val="6F8003A4"/>
+    <w:tmpl w:val="54DAB7C8"/>
     <w:lvl w:ilvl="0">
       <w:start w:val="1"/>
       <w:numFmt w:val="bullet"/>
@@ -388,7 +389,7 @@
   <w:abstractNum w:abstractNumId="8" w15:restartNumberingAfterBreak="0">
     <w:nsid w:val="FFFFFF88"/>
     <w:multiLevelType w:val="singleLevel"/>
-    <w:tmpl w:val="D2FA4014"/>
+    <w:tmpl w:val="F06A9B46"/>
     <w:lvl w:ilvl="0">
       <w:start w:val="1"/>
       <w:numFmt w:val="decimal"/>
@@ -405,7 +406,7 @@
   <w:abstractNum w:abstractNumId="9" w15:restartNumberingAfterBreak="0">
     <w:nsid w:val="FFFFFF89"/>
     <w:multiLevelType w:val="singleLevel"/>
-    <w:tmpl w:val="1C043834"/>
+    <w:tmpl w:val="F4F61668"/>
     <w:lvl w:ilvl="0">
       <w:start w:val="1"/>
       <w:numFmt w:val="bullet"/>
@@ -2270,9 +2271,9 @@
     <w:name w:val="Image Caption"/>
     <w:basedOn w:val="Normal"/>
     <w:qFormat/>
-    <w:rsid w:val="006314A4"/>
+    <w:rsid w:val="00EE11AD"/>
     <w:pPr>
-      <w:spacing w:after="120" w:line="240" w:lineRule="auto"/>
+      <w:spacing w:after="240" w:line="240" w:lineRule="auto"/>
       <w:ind w:firstLine="0"/>
     </w:pPr>
   </w:style>

</xml_diff>